<commit_message>
DiegoPortella - Final - Presentation
</commit_message>
<xml_diff>
--- a/Documentation/BomberMania Game Design - Diego Portella.docx
+++ b/Documentation/BomberMania Game Design - Diego Portella.docx
@@ -513,6 +513,9 @@
               <w:ind w:firstLine="0"/>
               <w:jc w:val="center"/>
             </w:pPr>
+            <w:r>
+              <w:t>1.0</w:t>
+            </w:r>
           </w:p>
         </w:tc>
         <w:tc>
@@ -524,6 +527,21 @@
               <w:ind w:firstLine="0"/>
               <w:jc w:val="center"/>
             </w:pPr>
+            <w:r>
+              <w:t>April</w:t>
+            </w:r>
+            <w:r>
+              <w:t xml:space="preserve"> </w:t>
+            </w:r>
+            <w:r>
+              <w:t>11</w:t>
+            </w:r>
+            <w:r>
+              <w:t xml:space="preserve">, </w:t>
+            </w:r>
+            <w:r>
+              <w:t>2024</w:t>
+            </w:r>
           </w:p>
         </w:tc>
         <w:tc>
@@ -535,6 +553,9 @@
               <w:ind w:firstLine="0"/>
               <w:jc w:val="both"/>
             </w:pPr>
+            <w:r>
+              <w:t>Diego Portella</w:t>
+            </w:r>
           </w:p>
         </w:tc>
         <w:tc>
@@ -546,6 +567,9 @@
               <w:ind w:firstLine="0"/>
               <w:jc w:val="both"/>
             </w:pPr>
+            <w:r>
+              <w:t>Final version for presentation</w:t>
+            </w:r>
           </w:p>
         </w:tc>
       </w:tr>
@@ -9120,13 +9144,7 @@
         <w:jc w:val="both"/>
       </w:pPr>
       <w:r>
-        <w:t xml:space="preserve">Need a breather? No problem. Players </w:t>
-      </w:r>
-      <w:r>
-        <w:t>can</w:t>
-      </w:r>
-      <w:r>
-        <w:t xml:space="preserve"> pause at any moment, bringing up a menu that lets them resume their game, go back to the main menu, tweak settings, or leave the game entirely. This pause feature gives players flexibility and convenience, making their gaming sessions more enjoyable</w:t>
+        <w:t>Need a breather? No problem. Players can pause at any moment, bringing up a menu that lets them resume their game, go back to the main menu, tweak settings, or leave the game entirely. This pause feature gives players flexibility and convenience, making their gaming sessions more enjoyable</w:t>
       </w:r>
       <w:r>
         <w:t>.</w:t>

</xml_diff>